<commit_message>
Actualización al Método I
> He concretado más el método seguido en la técnica de optimización, con un pseudocódigo concreto a seguir y con todo el planteamiento completo.

> He dejado algunas indicaciones de los apartados a actualizar del documento (el correspondiente al cambio de la regla de derivación y al de la recursividad).
</commit_message>
<xml_diff>
--- a/Articulo/PolyGenesis.docx
+++ b/Articulo/PolyGenesis.docx
@@ -1596,15 +1596,30 @@
       <w:r>
         <w:t>Derivation rule</w:t>
       </w:r>
-    </w:p>
-    <w:p/>
-    <w:p>
-      <w:r>
-        <w:t xml:space="preserve">Let A and B be two minimum paths, which do not intersect. A posseses some middle points between the line linking A's start and end, and B's start and end. B does not have any middle points. To reduce the total distance of both MPs, we need to check whether there exists a set </w:t>
+      <w:r>
+        <w:t xml:space="preserve"> - REWORK (aclarar el método siguiendo los sets de dependencia y la condicion de que si ~sECi e B =&gt; </w:t>
+      </w:r>
+      <w:r>
+        <w:t>~sECi</w:t>
+      </w:r>
+      <w:r>
+        <w:t>+1</w:t>
+      </w:r>
+      <w:r>
+        <w:t xml:space="preserve"> e B</w:t>
+      </w:r>
+      <w:r>
+        <w:t>)</w:t>
+      </w:r>
+    </w:p>
+    <w:p/>
+    <w:p>
+      <w:r>
+        <w:t xml:space="preserve">Let A and B be two minimum paths, which do not intersect. A posseses some middle points between the line linking A's start and end, and B's start and end. B does not have any middle </w:t>
       </w:r>
       <w:r>
         <w:lastRenderedPageBreak/>
-        <w:t xml:space="preserve">of points in A that can be moved into B to minimize the total distance. </w:t>
+        <w:t xml:space="preserve">points. To reduce the total distance of both MPs, we need to check whether there exists a set of points in A that can be moved into B to minimize the total distance. </w:t>
       </w:r>
       <w:r>
         <w:t>In this case the composition rule cannot be used, as there are some cases in which the set to include in B does not possess consecutive points.</w:t>
@@ -1793,13 +1808,7 @@
     </w:p>
     <w:p>
       <w:r>
-        <w:t xml:space="preserve">As one of the conditions is that these middle points must be between A and B, if two consecutive points from the convex hull do not reduce the total distance when moved into B, moving any of segment's inner points will not reduce the total distance either. If </w:t>
-      </w:r>
-      <w:r>
-        <w:t>said inner points</w:t>
-      </w:r>
-      <w:r>
-        <w:t xml:space="preserve"> were moved, it would cause intersections between both paths, which is already an indication that it is not the optimal placement.</w:t>
+        <w:t>As one of the conditions is that these middle points must be between A and B, if two consecutive points from the convex hull do not reduce the total distance when moved into B, moving any of segment's inner points will not reduce the total distance either. If said inner points were moved, it would cause intersections between both paths, which is already an indication that it is not the optimal placement.</w:t>
       </w:r>
     </w:p>
     <w:p>
@@ -2028,6 +2037,9 @@
       <w:r>
         <w:t>TSP to Minimum Path</w:t>
       </w:r>
+      <w:r>
+        <w:t xml:space="preserve"> - REWORK (no llego a convertir un TSP en CM ya, lo único que debo de explicar es que un CM es como un TSP en el que se ha ignorado un lado (lado comprendido entre E y S)</w:t>
+      </w:r>
     </w:p>
     <w:p/>
     <w:p>
@@ -2096,11 +2108,11 @@
     </w:p>
     <w:p>
       <w:r>
-        <w:t xml:space="preserve">The main idea is to locate two points from the TSP to unlink one of their edges and connect themselves with the start and exit points. As it was previously stated, a TSP is a type of minimum path, and by the composition rule, it is possible to take any inner segment from it keeping its property of being of minimum length. Following this idea, if we take away an empty </w:t>
+        <w:t xml:space="preserve">The main idea is to locate two points from the TSP to unlink one of their edges and connect themselves with the start and exit points. As it was previously stated, a TSP is a type of minimum path, and by the composition rule, it is possible to take any inner segment from it </w:t>
       </w:r>
       <w:r>
         <w:lastRenderedPageBreak/>
-        <w:t>segment from the TSP's convex hull and use the rest of the path to connect it to the S/E points, the result will be a minimum path as well.</w:t>
+        <w:t>keeping its property of being of minimum length. Following this idea, if we take away an empty segment from the TSP's convex hull and use the rest of the path to connect it to the S/E points, the result will be a minimum path as well.</w:t>
       </w:r>
     </w:p>
     <w:p>
@@ -2362,39 +2374,48 @@
       <w:r>
         <w:t>After the procedure, all minimum paths will only contain the inner points required to minimize the total length, therefore reaching the solution of the TSP.</w:t>
       </w:r>
+    </w:p>
+    <w:p>
+      <w:pPr>
+        <w:pStyle w:val="Ttulo2"/>
+      </w:pPr>
+      <w:r>
+        <w:lastRenderedPageBreak/>
+        <w:t xml:space="preserve">Optimization technique </w:t>
+      </w:r>
+      <w:r>
+        <w:t>for TSP</w:t>
+      </w:r>
+    </w:p>
+    <w:p/>
+    <w:p>
+      <w:r>
+        <w:t>Starting from a convex hull and a minimum path which connects all inner points with two consecutive points of the convex hull, the goal is to optimize the TSP solution by moving the inner points to their corresponding minimum paths where they produce the least increment in distance (this of course follows the partition aforementioned).</w:t>
+      </w:r>
+    </w:p>
+    <w:p/>
+    <w:p>
+      <w:pPr>
+        <w:pStyle w:val="Ttulo2"/>
+      </w:pPr>
+      <w:r>
+        <w:t>Designed algorithm: PolyGenesis</w:t>
+      </w:r>
+      <w:r>
+        <w:t xml:space="preserve"> - Necesidad de recursividad, puedo usar parte del código de Matlab como pseudocódigo.</w:t>
+      </w:r>
+    </w:p>
+    <w:p>
+      <w:r>
+        <w:t>Concepto de topologia</w:t>
+      </w:r>
+      <w:r>
+        <w:t xml:space="preserve"> (sigue siendo el mismo casi)</w:t>
+      </w:r>
       <w:bookmarkStart w:id="0" w:name="_GoBack"/>
       <w:bookmarkEnd w:id="0"/>
-    </w:p>
-    <w:p>
-      <w:pPr>
-        <w:pStyle w:val="Ttulo2"/>
-      </w:pPr>
-      <w:r>
-        <w:lastRenderedPageBreak/>
-        <w:t xml:space="preserve">Optimization technique </w:t>
-      </w:r>
-      <w:r>
-        <w:t>for TSP</w:t>
-      </w:r>
-    </w:p>
-    <w:p/>
-    <w:p>
-      <w:r>
-        <w:t>Starting from a convex hull and a minimum path which connects all inner points with two consecutive points of the convex hull, the goal is to optimize the TSP solution by moving the inner points to their corresponding minimum paths where they produce the least increment in distance (this of course follows the partition aforementioned).</w:t>
-      </w:r>
-    </w:p>
-    <w:p/>
-    <w:p>
-      <w:pPr>
-        <w:pStyle w:val="Ttulo2"/>
-      </w:pPr>
-      <w:r>
-        <w:t>Designed algorithm: PolyGenesis</w:t>
-      </w:r>
-    </w:p>
-    <w:p>
-      <w:r>
-        <w:t>Concepto de topologia y ya el desarrollo</w:t>
+      <w:r>
+        <w:t xml:space="preserve"> y ya el desarrollo</w:t>
       </w:r>
       <w:r>
         <w:t>. Lo dejo pendiente para cuando tenga el código por si quiero meter pseudo o lo que sea.</w:t>
@@ -3469,7 +3490,7 @@
 </file>
 
 <file path=customXml/itemProps1.xml><?xml version="1.0" encoding="utf-8"?>
-<ds:datastoreItem xmlns:ds="http://schemas.openxmlformats.org/officeDocument/2006/customXml" ds:itemID="{FDD88A4E-7621-4FC4-A93D-CE0E6AF715F3}">
+<ds:datastoreItem xmlns:ds="http://schemas.openxmlformats.org/officeDocument/2006/customXml" ds:itemID="{A84E79A6-FAE4-49FA-AF48-1975342F9484}">
   <ds:schemaRefs>
     <ds:schemaRef ds:uri="http://schemas.openxmlformats.org/officeDocument/2006/bibliography"/>
   </ds:schemaRefs>

</xml_diff>

<commit_message>
Fin de los fundamentos teóricos
> Todas las bases de la teoría están desarrolladas, el problema está esencialmente resuelto.

> Aún falta reducir el orden en el caso promedio con las mejoras ya diseñadas en versiones previas del algoritmo (reducción del coste del TAI) y utilizar la versión MEX de los archivos para acelerar aún más la ejecución.

> El paper para el JIPII tiene casi todas las explicaciones básicas cubiertas, pendiente de una última actualización a la versión final.
</commit_message>
<xml_diff>
--- a/Articulo/PolyGenesis.docx
+++ b/Articulo/PolyGenesis.docx
@@ -573,7 +573,13 @@
         <w:t>cartesian coordinates</w:t>
       </w:r>
       <w:r>
-        <w:t xml:space="preserve"> of the points that compose the instance instead of the usual graph representation, to preserve the estructural context of the instance and allow to automatically deduce the general layout of the points in the solution. To test the results we will use some of the well known datasets such as TSPLib. </w:t>
+        <w:t xml:space="preserve"> of the points that compose the instance instead of the usual graph representation</w:t>
+      </w:r>
+      <w:r>
+        <w:t xml:space="preserve">, to preserve the </w:t>
+      </w:r>
+      <w:r>
+        <w:t xml:space="preserve">structural context of the instance and allow to automatically deduce the general layout of the points in the solution. To test the results we will use some of the well known datasets such as TSPLib. </w:t>
       </w:r>
     </w:p>
     <w:p/>
@@ -1167,6 +1173,8 @@
       <w:r>
         <w:br w:type="page"/>
       </w:r>
+      <w:bookmarkStart w:id="0" w:name="_GoBack"/>
+      <w:bookmarkEnd w:id="0"/>
     </w:p>
     <w:p>
       <w:pPr>
@@ -1597,19 +1605,7 @@
         <w:t>Derivation rule</w:t>
       </w:r>
       <w:r>
-        <w:t xml:space="preserve"> - REWORK (aclarar el método siguiendo los sets de dependencia y la condicion de que si ~sECi e B =&gt; </w:t>
-      </w:r>
-      <w:r>
-        <w:t>~sECi</w:t>
-      </w:r>
-      <w:r>
-        <w:t>+1</w:t>
-      </w:r>
-      <w:r>
-        <w:t xml:space="preserve"> e B</w:t>
-      </w:r>
-      <w:r>
-        <w:t>)</w:t>
+        <w:t xml:space="preserve"> - REWORK (aclarar el método siguiendo los sets de dependencia y la condicion de que si ~sECi e B =&gt; ~sECi+1 e B)</w:t>
       </w:r>
     </w:p>
     <w:p/>
@@ -2412,8 +2408,6 @@
       <w:r>
         <w:t xml:space="preserve"> (sigue siendo el mismo casi)</w:t>
       </w:r>
-      <w:bookmarkStart w:id="0" w:name="_GoBack"/>
-      <w:bookmarkEnd w:id="0"/>
       <w:r>
         <w:t xml:space="preserve"> y ya el desarrollo</w:t>
       </w:r>
@@ -3490,7 +3484,7 @@
 </file>
 
 <file path=customXml/itemProps1.xml><?xml version="1.0" encoding="utf-8"?>
-<ds:datastoreItem xmlns:ds="http://schemas.openxmlformats.org/officeDocument/2006/customXml" ds:itemID="{A84E79A6-FAE4-49FA-AF48-1975342F9484}">
+<ds:datastoreItem xmlns:ds="http://schemas.openxmlformats.org/officeDocument/2006/customXml" ds:itemID="{3210C0E3-89CA-4AB1-8823-C95D4991F6C9}">
   <ds:schemaRefs>
     <ds:schemaRef ds:uri="http://schemas.openxmlformats.org/officeDocument/2006/bibliography"/>
   </ds:schemaRefs>

</xml_diff>